<commit_message>
remove use case load
</commit_message>
<xml_diff>
--- a/Use Case Draft.docx
+++ b/Use Case Draft.docx
@@ -489,13 +489,7 @@
               <w:rPr>
                 <w:lang w:val="fr-CA"/>
               </w:rPr>
-              <w:t>10</w:t>
-            </w:r>
-            <w:r>
-              <w:rPr>
-                <w:lang w:val="fr-CA"/>
-              </w:rPr>
-              <w:t>. L’utilisateur quitte l’application</w:t>
+              <w:t>10. L’utilisateur quitte l’application</w:t>
             </w:r>
           </w:p>
         </w:tc>
@@ -2071,239 +2065,9 @@
               <w:t>4. Création d’un fichier de sauvegarde</w:t>
             </w:r>
           </w:p>
-          <w:p>
-            <w:pPr>
-              <w:pStyle w:val="Normal"/>
-              <w:spacing w:lineRule="auto" w:line="240" w:before="0" w:after="0"/>
-              <w:rPr>
-                <w:lang w:val="fr-CA"/>
-              </w:rPr>
-            </w:pPr>
-            <w:r>
-              <w:rPr>
-                <w:lang w:val="fr-CA"/>
-              </w:rPr>
-            </w:r>
-          </w:p>
         </w:tc>
       </w:tr>
     </w:tbl>
-    <w:p>
-      <w:pPr>
-        <w:pStyle w:val="Normal"/>
-        <w:rPr/>
-      </w:pPr>
-      <w:r>
-        <w:rPr/>
-      </w:r>
-    </w:p>
-    <w:tbl>
-      <w:tblPr>
-        <w:tblStyle w:val="TableGrid"/>
-        <w:tblW w:w="9016" w:type="dxa"/>
-        <w:jc w:val="left"/>
-        <w:tblInd w:w="0" w:type="dxa"/>
-        <w:tblCellMar>
-          <w:top w:w="0" w:type="dxa"/>
-          <w:left w:w="108" w:type="dxa"/>
-          <w:bottom w:w="0" w:type="dxa"/>
-          <w:right w:w="108" w:type="dxa"/>
-        </w:tblCellMar>
-        <w:tblLook w:noVBand="1" w:val="04a0" w:noHBand="0" w:lastColumn="0" w:firstColumn="1" w:lastRow="0" w:firstRow="1"/>
-      </w:tblPr>
-      <w:tblGrid>
-        <w:gridCol w:w="4508"/>
-        <w:gridCol w:w="4507"/>
-      </w:tblGrid>
-      <w:tr>
-        <w:trPr/>
-        <w:tc>
-          <w:tcPr>
-            <w:tcW w:w="4508" w:type="dxa"/>
-            <w:tcBorders/>
-            <w:shd w:fill="auto" w:val="clear"/>
-          </w:tcPr>
-          <w:p>
-            <w:pPr>
-              <w:pStyle w:val="Normal"/>
-              <w:spacing w:lineRule="auto" w:line="240" w:before="0" w:after="0"/>
-              <w:rPr/>
-            </w:pPr>
-            <w:r>
-              <w:rPr>
-                <w:lang w:val="fr-CA"/>
-              </w:rPr>
-              <w:t xml:space="preserve">1. </w:t>
-            </w:r>
-            <w:r>
-              <w:rPr/>
-              <w:t>Un utilisateur ouvre VirtuT</w:t>
-            </w:r>
-            <w:r>
-              <w:rPr>
-                <w:lang w:val="fr-CA"/>
-              </w:rPr>
-              <w:t>uile</w:t>
-            </w:r>
-          </w:p>
-          <w:p>
-            <w:pPr>
-              <w:pStyle w:val="Normal"/>
-              <w:spacing w:lineRule="auto" w:line="240" w:before="0" w:after="0"/>
-              <w:rPr/>
-            </w:pPr>
-            <w:r>
-              <w:rPr>
-                <w:lang w:val="fr-CA"/>
-              </w:rPr>
-              <w:t xml:space="preserve">2. L’utilisateur </w:t>
-            </w:r>
-            <w:r>
-              <w:rPr>
-                <w:lang w:val="fr-CA"/>
-              </w:rPr>
-              <w:t>ouvre un</w:t>
-            </w:r>
-            <w:r>
-              <w:rPr>
-                <w:lang w:val="fr-CA"/>
-              </w:rPr>
-              <w:t xml:space="preserve"> </w:t>
-            </w:r>
-            <w:r>
-              <w:rPr>
-                <w:lang w:val="fr-CA"/>
-              </w:rPr>
-              <w:t xml:space="preserve">un </w:t>
-            </w:r>
-            <w:r>
-              <w:rPr>
-                <w:lang w:val="fr-CA"/>
-              </w:rPr>
-              <w:t xml:space="preserve">projet </w:t>
-            </w:r>
-            <w:r>
-              <w:rPr>
-                <w:lang w:val="fr-CA"/>
-              </w:rPr>
-              <w:t>à partir d’un fichier de sauvegarde</w:t>
-            </w:r>
-          </w:p>
-          <w:p>
-            <w:pPr>
-              <w:pStyle w:val="Normal"/>
-              <w:spacing w:lineRule="auto" w:line="240" w:before="0" w:after="0"/>
-              <w:rPr>
-                <w:lang w:val="fr-CA"/>
-              </w:rPr>
-            </w:pPr>
-            <w:r>
-              <w:rPr/>
-            </w:r>
-          </w:p>
-          <w:p>
-            <w:pPr>
-              <w:pStyle w:val="Normal"/>
-              <w:spacing w:lineRule="auto" w:line="240" w:before="0" w:after="0"/>
-              <w:rPr/>
-            </w:pPr>
-            <w:r>
-              <w:rPr>
-                <w:lang w:val="fr-CA"/>
-              </w:rPr>
-              <w:t>4. L’utilisateur quitte l’application</w:t>
-            </w:r>
-          </w:p>
-        </w:tc>
-        <w:tc>
-          <w:tcPr>
-            <w:tcW w:w="4507" w:type="dxa"/>
-            <w:tcBorders/>
-            <w:shd w:fill="auto" w:val="clear"/>
-          </w:tcPr>
-          <w:p>
-            <w:pPr>
-              <w:pStyle w:val="Normal"/>
-              <w:spacing w:lineRule="auto" w:line="240" w:before="0" w:after="0"/>
-              <w:rPr>
-                <w:lang w:val="fr-CA"/>
-              </w:rPr>
-            </w:pPr>
-            <w:r>
-              <w:rPr>
-                <w:lang w:val="fr-CA"/>
-              </w:rPr>
-            </w:r>
-          </w:p>
-          <w:p>
-            <w:pPr>
-              <w:pStyle w:val="Normal"/>
-              <w:spacing w:lineRule="auto" w:line="240" w:before="0" w:after="0"/>
-              <w:rPr>
-                <w:lang w:val="fr-CA"/>
-              </w:rPr>
-            </w:pPr>
-            <w:r>
-              <w:rPr>
-                <w:lang w:val="fr-CA"/>
-              </w:rPr>
-            </w:r>
-          </w:p>
-          <w:p>
-            <w:pPr>
-              <w:pStyle w:val="Normal"/>
-              <w:spacing w:lineRule="auto" w:line="240" w:before="0" w:after="0"/>
-              <w:rPr/>
-            </w:pPr>
-            <w:r>
-              <w:rPr>
-                <w:lang w:val="fr-CA"/>
-              </w:rPr>
-              <w:t>3</w:t>
-            </w:r>
-            <w:r>
-              <w:rPr>
-                <w:lang w:val="fr-CA"/>
-              </w:rPr>
-              <w:t xml:space="preserve">. </w:t>
-            </w:r>
-            <w:r>
-              <w:rPr>
-                <w:lang w:val="fr-CA"/>
-              </w:rPr>
-              <w:t>Ouverture du projet et affichage des surfaces</w:t>
-            </w:r>
-          </w:p>
-          <w:p>
-            <w:pPr>
-              <w:pStyle w:val="Normal"/>
-              <w:spacing w:lineRule="auto" w:line="240" w:before="0" w:after="0"/>
-              <w:rPr>
-                <w:lang w:val="fr-CA"/>
-              </w:rPr>
-            </w:pPr>
-            <w:r>
-              <w:rPr>
-                <w:lang w:val="fr-CA"/>
-              </w:rPr>
-            </w:r>
-          </w:p>
-        </w:tc>
-      </w:tr>
-    </w:tbl>
-    <w:p>
-      <w:pPr>
-        <w:pStyle w:val="Normal"/>
-        <w:rPr>
-          <w:lang w:val="fr-CA"/>
-        </w:rPr>
-      </w:pPr>
-      <w:r>
-        <w:rPr>
-          <w:lang w:val="fr-CA"/>
-        </w:rPr>
-      </w:r>
-    </w:p>
     <w:p>
       <w:pPr>
         <w:pStyle w:val="Normal"/>

</xml_diff>